<commit_message>
Prepared A2 for delivery
</commit_message>
<xml_diff>
--- a/Delivery/A2/Atividade 2.docx
+++ b/Delivery/A2/Atividade 2.docx
@@ -281,13 +281,177 @@
         </w:rPr>
         <w:t>em uma trajetória circular.</w:t>
       </w:r>
-      <w:r>
-        <w:rPr>
-          <w:rFonts w:ascii="Georgia" w:hAnsi="Georgia"/>
-          <w:sz w:val="24"/>
-          <w:szCs w:val="24"/>
-        </w:rPr>
-        <w:t xml:space="preserve"> O arquivo calculateWheelSpeeds</w:t>
+    </w:p>
+    <w:p>
+      <w:pPr>
+        <w:rPr>
+          <w:rFonts w:ascii="Georgia" w:hAnsi="Georgia"/>
+          <w:sz w:val="24"/>
+          <w:szCs w:val="24"/>
+        </w:rPr>
+      </w:pPr>
+      <w:r>
+        <w:rPr>
+          <w:rFonts w:ascii="Georgia" w:hAnsi="Georgia"/>
+          <w:sz w:val="24"/>
+          <w:szCs w:val="24"/>
+        </w:rPr>
+        <w:t xml:space="preserve">Dado que o modelo cinemático descreve as </w:t>
+      </w:r>
+      <w:r>
+        <w:rPr>
+          <w:rFonts w:ascii="Georgia" w:hAnsi="Georgia"/>
+          <w:sz w:val="24"/>
+          <w:szCs w:val="24"/>
+        </w:rPr>
+        <w:t xml:space="preserve">velocidades v e </w:t>
+      </w:r>
+      <w:r>
+        <w:rPr>
+          <w:rFonts w:ascii="Georgia" w:hAnsi="Georgia" w:hint="eastAsia"/>
+          <w:sz w:val="24"/>
+          <w:szCs w:val="24"/>
+        </w:rPr>
+        <w:t>ω</w:t>
+      </w:r>
+      <w:r>
+        <w:rPr>
+          <w:rFonts w:ascii="Georgia" w:hAnsi="Georgia" w:hint="eastAsia"/>
+          <w:sz w:val="24"/>
+          <w:szCs w:val="24"/>
+        </w:rPr>
+        <w:t xml:space="preserve"> atrav</w:t>
+      </w:r>
+      <w:r>
+        <w:rPr>
+          <w:rFonts w:ascii="Georgia" w:hAnsi="Georgia"/>
+          <w:sz w:val="24"/>
+          <w:szCs w:val="24"/>
+        </w:rPr>
+        <w:t xml:space="preserve">és do </w:t>
+      </w:r>
+      <w:r>
+        <w:rPr>
+          <w:rFonts w:ascii="Georgia" w:hAnsi="Georgia"/>
+          <w:sz w:val="24"/>
+          <w:szCs w:val="24"/>
+        </w:rPr>
+        <w:t>sistema de equações</w:t>
+      </w:r>
+      <w:r>
+        <w:rPr>
+          <w:rFonts w:ascii="Georgia" w:hAnsi="Georgia"/>
+          <w:sz w:val="24"/>
+          <w:szCs w:val="24"/>
+        </w:rPr>
+        <w:t xml:space="preserve"> abaixo:</w:t>
+      </w:r>
+    </w:p>
+    <w:p>
+      <w:pPr>
+        <w:rPr>
+          <w:rFonts w:ascii="Georgia" w:hAnsi="Georgia"/>
+          <w:sz w:val="24"/>
+          <w:szCs w:val="24"/>
+        </w:rPr>
+      </w:pPr>
+      <w:r>
+        <w:rPr>
+          <w:noProof/>
+          <w:lang w:val="en-US"/>
+        </w:rPr>
+        <w:drawing>
+          <wp:inline distT="0" distB="0" distL="0" distR="0" wp14:anchorId="1621B8D6" wp14:editId="117DBC2C">
+            <wp:extent cx="3341173" cy="1170432"/>
+            <wp:effectExtent l="0" t="0" r="0" b="0"/>
+            <wp:docPr id="2" name="Picture 2"/>
+            <wp:cNvGraphicFramePr>
+              <a:graphicFrameLocks xmlns:a="http://schemas.openxmlformats.org/drawingml/2006/main" noChangeAspect="1"/>
+            </wp:cNvGraphicFramePr>
+            <a:graphic xmlns:a="http://schemas.openxmlformats.org/drawingml/2006/main">
+              <a:graphicData uri="http://schemas.openxmlformats.org/drawingml/2006/picture">
+                <pic:pic xmlns:pic="http://schemas.openxmlformats.org/drawingml/2006/picture">
+                  <pic:nvPicPr>
+                    <pic:cNvPr id="1" name=""/>
+                    <pic:cNvPicPr/>
+                  </pic:nvPicPr>
+                  <pic:blipFill>
+                    <a:blip r:embed="rId8"/>
+                    <a:stretch>
+                      <a:fillRect/>
+                    </a:stretch>
+                  </pic:blipFill>
+                  <pic:spPr>
+                    <a:xfrm>
+                      <a:off x="0" y="0"/>
+                      <a:ext cx="3423428" cy="1199246"/>
+                    </a:xfrm>
+                    <a:prstGeom prst="rect">
+                      <a:avLst/>
+                    </a:prstGeom>
+                  </pic:spPr>
+                </pic:pic>
+              </a:graphicData>
+            </a:graphic>
+          </wp:inline>
+        </w:drawing>
+      </w:r>
+    </w:p>
+    <w:p>
+      <w:pPr>
+        <w:rPr>
+          <w:rFonts w:ascii="Georgia" w:hAnsi="Georgia"/>
+          <w:sz w:val="24"/>
+          <w:szCs w:val="24"/>
+        </w:rPr>
+      </w:pPr>
+      <w:r>
+        <w:rPr>
+          <w:rFonts w:ascii="Georgia" w:hAnsi="Georgia"/>
+          <w:sz w:val="24"/>
+          <w:szCs w:val="24"/>
+        </w:rPr>
+        <w:t xml:space="preserve">Isolando-se as variáveis </w:t>
+      </w:r>
+      <w:r>
+        <w:rPr>
+          <w:rFonts w:ascii="Georgia" w:hAnsi="Georgia" w:hint="eastAsia"/>
+          <w:sz w:val="24"/>
+          <w:szCs w:val="24"/>
+        </w:rPr>
+        <w:t>φ</w:t>
+      </w:r>
+      <w:r>
+        <w:rPr>
+          <w:rFonts w:ascii="Georgia" w:hAnsi="Georgia"/>
+          <w:sz w:val="24"/>
+          <w:szCs w:val="24"/>
+        </w:rPr>
+        <w:t xml:space="preserve">r e </w:t>
+      </w:r>
+      <w:r>
+        <w:rPr>
+          <w:rFonts w:ascii="Georgia" w:hAnsi="Georgia" w:hint="eastAsia"/>
+          <w:sz w:val="24"/>
+          <w:szCs w:val="24"/>
+        </w:rPr>
+        <w:t>φ</w:t>
+      </w:r>
+      <w:r>
+        <w:rPr>
+          <w:rFonts w:ascii="Georgia" w:hAnsi="Georgia"/>
+          <w:sz w:val="24"/>
+          <w:szCs w:val="24"/>
+        </w:rPr>
+        <w:t>l, foi alterado o arquivo</w:t>
+      </w:r>
+      <w:r>
+        <w:rPr>
+          <w:rFonts w:ascii="Georgia" w:hAnsi="Georgia"/>
+          <w:sz w:val="24"/>
+          <w:szCs w:val="24"/>
+        </w:rPr>
+        <w:t xml:space="preserve"> calculateWheelSpeeds</w:t>
       </w:r>
       <w:r>
         <w:rPr>
@@ -303,7 +467,15 @@
           <w:sz w:val="24"/>
           <w:szCs w:val="24"/>
         </w:rPr>
-        <w:t xml:space="preserve"> foi editado, executando o cálculo das velocidades de rotação conforme abaixo:</w:t>
+        <w:t xml:space="preserve"> executando o cálculo das velocid</w:t>
+      </w:r>
+      <w:r>
+        <w:rPr>
+          <w:rFonts w:ascii="Georgia" w:hAnsi="Georgia"/>
+          <w:sz w:val="24"/>
+          <w:szCs w:val="24"/>
+        </w:rPr>
+        <w:t>ades de rotação.</w:t>
       </w:r>
     </w:p>
     <w:p>
@@ -535,7 +707,23 @@
           <w:sz w:val="24"/>
           <w:szCs w:val="24"/>
         </w:rPr>
-        <w:t>O resultado obtido pode ser verificado na figura abaixo:</w:t>
+        <w:t xml:space="preserve">O resultado obtido pode ser verificado </w:t>
+      </w:r>
+      <w:r>
+        <w:rPr>
+          <w:rFonts w:ascii="Georgia" w:hAnsi="Georgia"/>
+          <w:sz w:val="24"/>
+          <w:szCs w:val="24"/>
+        </w:rPr>
+        <w:t>assim</w:t>
+      </w:r>
+      <w:r>
+        <w:rPr>
+          <w:rFonts w:ascii="Georgia" w:hAnsi="Georgia"/>
+          <w:sz w:val="24"/>
+          <w:szCs w:val="24"/>
+        </w:rPr>
+        <w:t>:</w:t>
       </w:r>
     </w:p>
     <w:p>
@@ -557,8 +745,8 @@
         </w:rPr>
         <w:drawing>
           <wp:inline distT="0" distB="0" distL="0" distR="0">
-            <wp:extent cx="3599079" cy="2699309"/>
-            <wp:effectExtent l="0" t="0" r="1905" b="6350"/>
+            <wp:extent cx="3057754" cy="2293315"/>
+            <wp:effectExtent l="0" t="0" r="0" b="0"/>
             <wp:docPr id="3" name="Picture 3"/>
             <wp:cNvGraphicFramePr>
               <a:graphicFrameLocks xmlns:a="http://schemas.openxmlformats.org/drawingml/2006/main" noChangeAspect="1"/>
@@ -571,7 +759,7 @@
                     <pic:cNvPicPr/>
                   </pic:nvPicPr>
                   <pic:blipFill>
-                    <a:blip r:embed="rId8">
+                    <a:blip r:embed="rId9">
                       <a:extLst>
                         <a:ext uri="{28A0092B-C50C-407E-A947-70E740481C1C}">
                           <a14:useLocalDpi xmlns:a14="http://schemas.microsoft.com/office/drawing/2010/main" val="0"/>
@@ -585,7 +773,7 @@
                   <pic:spPr>
                     <a:xfrm>
                       <a:off x="0" y="0"/>
-                      <a:ext cx="3667495" cy="2750621"/>
+                      <a:ext cx="3128615" cy="2346461"/>
                     </a:xfrm>
                     <a:prstGeom prst="rect">
                       <a:avLst/>
@@ -607,15 +795,16 @@
           <w:szCs w:val="28"/>
         </w:rPr>
       </w:pPr>
-      <w:r>
+    </w:p>
+    <w:p>
+      <w:pPr>
         <w:rPr>
           <w:rFonts w:ascii="Georgia" w:hAnsi="Georgia"/>
           <w:b/>
           <w:sz w:val="28"/>
           <w:szCs w:val="28"/>
         </w:rPr>
-        <w:t>Tarefa</w:t>
-      </w:r>
+      </w:pPr>
       <w:r>
         <w:rPr>
           <w:rFonts w:ascii="Georgia" w:hAnsi="Georgia"/>
@@ -623,6 +812,16 @@
           <w:sz w:val="28"/>
           <w:szCs w:val="28"/>
         </w:rPr>
+        <w:lastRenderedPageBreak/>
+        <w:t>Tarefa</w:t>
+      </w:r>
+      <w:r>
+        <w:rPr>
+          <w:rFonts w:ascii="Georgia" w:hAnsi="Georgia"/>
+          <w:b/>
+          <w:sz w:val="28"/>
+          <w:szCs w:val="28"/>
+        </w:rPr>
         <w:t xml:space="preserve"> 2</w:t>
       </w:r>
     </w:p>
@@ -657,7 +856,23 @@
           <w:sz w:val="24"/>
           <w:szCs w:val="24"/>
         </w:rPr>
-        <w:t>O arquivo teleoperation.m foi alterado, adicionando um loop para detecção de teclas e execução de comandos de movimentação, utilizando as teclas com o seguinte mapeamento:</w:t>
+        <w:t xml:space="preserve">O arquivo teleoperation.m foi alterado, adicionando um loop para detecção de teclas </w:t>
+      </w:r>
+      <w:r>
+        <w:rPr>
+          <w:rFonts w:ascii="Georgia" w:hAnsi="Georgia"/>
+          <w:sz w:val="24"/>
+          <w:szCs w:val="24"/>
+        </w:rPr>
+        <w:t xml:space="preserve">(através da chamada da função getkeywaitchar()) </w:t>
+      </w:r>
+      <w:r>
+        <w:rPr>
+          <w:rFonts w:ascii="Georgia" w:hAnsi="Georgia"/>
+          <w:sz w:val="24"/>
+          <w:szCs w:val="24"/>
+        </w:rPr>
+        <w:t>e execução de comandos de movimentação, utilizando as teclas com o seguinte mapeamento:</w:t>
       </w:r>
     </w:p>
     <w:p>
@@ -763,7 +978,6 @@
           <w:sz w:val="24"/>
           <w:szCs w:val="24"/>
         </w:rPr>
-        <w:lastRenderedPageBreak/>
         <w:t>Teclas w/W: o robô executa uma rotação no sentido anti-horário.</w:t>
       </w:r>
     </w:p>
@@ -2403,7 +2617,7 @@
                     <pic:cNvPicPr/>
                   </pic:nvPicPr>
                   <pic:blipFill>
-                    <a:blip r:embed="rId9"/>
+                    <a:blip r:embed="rId10"/>
                     <a:stretch>
                       <a:fillRect/>
                     </a:stretch>
@@ -2426,19 +2640,92 @@
     </w:p>
     <w:p>
       <w:pPr>
-        <w:rPr>
-          <w:rFonts w:ascii="Georgia" w:hAnsi="Georgia"/>
-          <w:sz w:val="24"/>
-          <w:szCs w:val="24"/>
-        </w:rPr>
-      </w:pPr>
-      <w:r>
-        <w:rPr>
-          <w:rFonts w:ascii="Georgia" w:hAnsi="Georgia"/>
-          <w:sz w:val="24"/>
-          <w:szCs w:val="24"/>
-        </w:rPr>
-        <w:t>Na tarefa 3, foi implementado um controlador de malha fechada no arquivo CalculateControlOutput.m conforme abaixo:</w:t>
+        <w:spacing w:after="0"/>
+        <w:rPr>
+          <w:rFonts w:ascii="Georgia" w:hAnsi="Georgia"/>
+          <w:sz w:val="24"/>
+          <w:szCs w:val="24"/>
+        </w:rPr>
+      </w:pPr>
+      <w:r>
+        <w:rPr>
+          <w:rFonts w:ascii="Georgia" w:hAnsi="Georgia"/>
+          <w:sz w:val="24"/>
+          <w:szCs w:val="24"/>
+        </w:rPr>
+        <w:t>P</w:t>
+      </w:r>
+      <w:r>
+        <w:rPr>
+          <w:rFonts w:ascii="Georgia" w:hAnsi="Georgia"/>
+          <w:sz w:val="24"/>
+          <w:szCs w:val="24"/>
+        </w:rPr>
+        <w:t>a</w:t>
+      </w:r>
+      <w:r>
+        <w:rPr>
+          <w:rFonts w:ascii="Georgia" w:hAnsi="Georgia"/>
+          <w:sz w:val="24"/>
+          <w:szCs w:val="24"/>
+        </w:rPr>
+        <w:t>ra</w:t>
+      </w:r>
+      <w:r>
+        <w:rPr>
+          <w:rFonts w:ascii="Georgia" w:hAnsi="Georgia"/>
+          <w:sz w:val="24"/>
+          <w:szCs w:val="24"/>
+        </w:rPr>
+        <w:t xml:space="preserve"> tarefa 3, foi implementado um controlador de malha fechada </w:t>
+      </w:r>
+      <w:r>
+        <w:rPr>
+          <w:rFonts w:ascii="Georgia" w:hAnsi="Georgia"/>
+          <w:sz w:val="24"/>
+          <w:szCs w:val="24"/>
+        </w:rPr>
+        <w:t xml:space="preserve">simples </w:t>
+      </w:r>
+      <w:r>
+        <w:rPr>
+          <w:rFonts w:ascii="Georgia" w:hAnsi="Georgia"/>
+          <w:sz w:val="24"/>
+          <w:szCs w:val="24"/>
+        </w:rPr>
+        <w:t>no a</w:t>
+      </w:r>
+      <w:r>
+        <w:rPr>
+          <w:rFonts w:ascii="Georgia" w:hAnsi="Georgia"/>
+          <w:sz w:val="24"/>
+          <w:szCs w:val="24"/>
+        </w:rPr>
+        <w:t xml:space="preserve">rquivo CalculateControlOutput.m, inicialmente calculando o valor do ângulo beta a partir dos ângulos theta e alpha, e posteriormente calculando </w:t>
+      </w:r>
+      <w:r>
+        <w:rPr>
+          <w:rFonts w:ascii="Georgia" w:hAnsi="Georgia"/>
+          <w:sz w:val="24"/>
+          <w:szCs w:val="24"/>
+        </w:rPr>
+        <w:t xml:space="preserve">as velocidades v e </w:t>
+      </w:r>
+      <w:r>
+        <w:rPr>
+          <w:rFonts w:ascii="Georgia" w:hAnsi="Georgia" w:hint="eastAsia"/>
+          <w:sz w:val="24"/>
+          <w:szCs w:val="24"/>
+        </w:rPr>
+        <w:t>ω</w:t>
+      </w:r>
+      <w:r>
+        <w:rPr>
+          <w:rFonts w:ascii="Georgia" w:hAnsi="Georgia" w:hint="eastAsia"/>
+          <w:sz w:val="24"/>
+          <w:szCs w:val="24"/>
+        </w:rPr>
+        <w:t>:</w:t>
       </w:r>
     </w:p>
     <w:p>
@@ -2748,30 +3035,13 @@
             <o:lock v:ext="edit" aspectratio="t"/>
           </v:shapetype>
           <v:shape id="_x0000_i1025" type="#_x0000_t75" style="width:273.6pt;height:201.6pt">
-            <v:imagedata r:id="rId10" o:title="ex2-before-move"/>
+            <v:imagedata r:id="rId11" o:title="ex2-before-move"/>
           </v:shape>
         </w:pict>
       </w:r>
     </w:p>
     <w:p>
       <w:pPr>
-        <w:rPr>
-          <w:rFonts w:ascii="Georgia" w:hAnsi="Georgia"/>
-          <w:sz w:val="24"/>
-          <w:szCs w:val="24"/>
-        </w:rPr>
-      </w:pPr>
-      <w:r>
-        <w:rPr>
-          <w:rFonts w:ascii="Georgia" w:hAnsi="Georgia"/>
-          <w:sz w:val="24"/>
-          <w:szCs w:val="24"/>
-        </w:rPr>
-        <w:br w:type="page"/>
-      </w:r>
-    </w:p>
-    <w:p>
-      <w:pPr>
         <w:pStyle w:val="ListParagraph"/>
         <w:numPr>
           <w:ilvl w:val="0"/>
@@ -2792,8 +3062,6 @@
         <w:lastRenderedPageBreak/>
         <w:t xml:space="preserve">Reposicionamento do </w:t>
       </w:r>
-      <w:bookmarkStart w:id="0" w:name="_GoBack"/>
-      <w:bookmarkEnd w:id="0"/>
       <w:r>
         <w:rPr>
           <w:rFonts w:ascii="Georgia" w:hAnsi="Georgia"/>
@@ -2820,7 +3088,7 @@
         </w:rPr>
         <w:pict>
           <v:shape id="_x0000_i1026" type="#_x0000_t75" style="width:274.75pt;height:186.05pt">
-            <v:imagedata r:id="rId11" o:title="ex2-new-target"/>
+            <v:imagedata r:id="rId12" o:title="ex2-new-target"/>
           </v:shape>
         </w:pict>
       </w:r>
@@ -2873,7 +3141,7 @@
         </w:rPr>
         <w:pict>
           <v:shape id="_x0000_i1027" type="#_x0000_t75" style="width:274.75pt;height:186.05pt">
-            <v:imagedata r:id="rId12" o:title="ex2-arrived-target"/>
+            <v:imagedata r:id="rId13" o:title="ex2-arrived-target"/>
           </v:shape>
         </w:pict>
       </w:r>
@@ -3034,7 +3302,58 @@
           <w:sz w:val="24"/>
           <w:szCs w:val="24"/>
         </w:rPr>
-        <w:t xml:space="preserve"> definidas acima conforme o código abaixo:</w:t>
+        <w:t xml:space="preserve"> definidas</w:t>
+      </w:r>
+      <w:r>
+        <w:rPr>
+          <w:rFonts w:ascii="Georgia" w:hAnsi="Georgia"/>
+          <w:sz w:val="24"/>
+          <w:szCs w:val="24"/>
+        </w:rPr>
+        <w:t xml:space="preserve"> acima.</w:t>
+      </w:r>
+    </w:p>
+    <w:p>
+      <w:pPr>
+        <w:rPr>
+          <w:rFonts w:ascii="Georgia" w:hAnsi="Georgia"/>
+          <w:sz w:val="24"/>
+          <w:szCs w:val="24"/>
+        </w:rPr>
+      </w:pPr>
+      <w:r>
+        <w:rPr>
+          <w:rFonts w:ascii="Georgia" w:hAnsi="Georgia"/>
+          <w:sz w:val="24"/>
+          <w:szCs w:val="24"/>
+        </w:rPr>
+        <w:t xml:space="preserve">Para tanto, após se calcular o valor de beta, o parâmetro que permite que o robô se movimente para trás foi avaliado e foi criada uma variável para alterar o sinal da velocidade linear resultante, </w:t>
+      </w:r>
+      <w:r>
+        <w:rPr>
+          <w:rFonts w:ascii="Georgia" w:hAnsi="Georgia"/>
+          <w:i/>
+          <w:sz w:val="24"/>
+          <w:szCs w:val="24"/>
+        </w:rPr>
+        <w:t>vel_factor.</w:t>
+      </w:r>
+      <w:r>
+        <w:rPr>
+          <w:rFonts w:ascii="Georgia" w:hAnsi="Georgia"/>
+          <w:i/>
+          <w:sz w:val="24"/>
+          <w:szCs w:val="24"/>
+        </w:rPr>
+        <w:t xml:space="preserve"> </w:t>
+      </w:r>
+      <w:r>
+        <w:rPr>
+          <w:rFonts w:ascii="Georgia" w:hAnsi="Georgia"/>
+          <w:sz w:val="24"/>
+          <w:szCs w:val="24"/>
+        </w:rPr>
+        <w:t>Essa variável assume um valor negativo baseado no ângulo alpha qu emede a direção do objetivo em relação ao robô.</w:t>
       </w:r>
     </w:p>
     <w:p>
@@ -3092,6 +3411,7 @@
           <w:szCs w:val="18"/>
           <w:bdr w:val="none" w:sz="0" w:space="0" w:color="auto" w:frame="1"/>
         </w:rPr>
+        <w:lastRenderedPageBreak/>
         <w:t>beta = - theta - alpha;  </w:t>
       </w:r>
     </w:p>
@@ -3265,7 +3585,6 @@
           <w:szCs w:val="18"/>
           <w:bdr w:val="none" w:sz="0" w:space="0" w:color="auto" w:frame="1"/>
         </w:rPr>
-        <w:lastRenderedPageBreak/>
         <w:t>% Task 4:  </w:t>
       </w:r>
     </w:p>
@@ -3966,24 +4285,47 @@
         <w:pBdr>
           <w:left w:val="single" w:sz="18" w:space="0" w:color="6CE26C"/>
         </w:pBdr>
-        <w:shd w:val="clear" w:color="auto" w:fill="F8F8F8"/>
-        <w:spacing w:beforeAutospacing="1" w:after="0" w:afterAutospacing="1" w:line="210" w:lineRule="atLeast"/>
-        <w:rPr>
-          <w:rFonts w:ascii="Consolas" w:hAnsi="Consolas"/>
-          <w:color w:val="5C5C5C"/>
-          <w:sz w:val="18"/>
-          <w:szCs w:val="18"/>
-        </w:rPr>
-      </w:pPr>
-      <w:r>
-        <w:rPr>
-          <w:rFonts w:ascii="Consolas" w:hAnsi="Consolas"/>
-          <w:color w:val="000000"/>
-          <w:sz w:val="18"/>
-          <w:szCs w:val="18"/>
-          <w:bdr w:val="none" w:sz="0" w:space="0" w:color="auto" w:frame="1"/>
-        </w:rPr>
-        <w:t>  </w:t>
+        <w:shd w:val="clear" w:color="auto" w:fill="FFFFFF"/>
+        <w:spacing w:beforeAutospacing="1" w:after="0" w:afterAutospacing="1" w:line="210" w:lineRule="atLeast"/>
+        <w:rPr>
+          <w:rFonts w:ascii="Consolas" w:hAnsi="Consolas"/>
+          <w:color w:val="5C5C5C"/>
+          <w:sz w:val="18"/>
+          <w:szCs w:val="18"/>
+        </w:rPr>
+      </w:pPr>
+    </w:p>
+    <w:p>
+      <w:pPr>
+        <w:rPr>
+          <w:rFonts w:ascii="Georgia" w:hAnsi="Georgia"/>
+          <w:sz w:val="24"/>
+          <w:szCs w:val="24"/>
+        </w:rPr>
+      </w:pPr>
+      <w:r>
+        <w:rPr>
+          <w:rFonts w:ascii="Georgia" w:hAnsi="Georgia"/>
+          <w:sz w:val="24"/>
+          <w:szCs w:val="24"/>
+        </w:rPr>
+        <w:t xml:space="preserve">Após se determinar o fator de inversão de velocidades, o parâmetro que determina o uso de velocidade constante foi medido e, quando ativado, foi executado o escalonamento da velocidade angular </w:t>
+      </w:r>
+      <w:r>
+        <w:rPr>
+          <w:rFonts w:ascii="Georgia" w:hAnsi="Georgia" w:hint="eastAsia"/>
+          <w:sz w:val="24"/>
+          <w:szCs w:val="24"/>
+        </w:rPr>
+        <w:t>ω</w:t>
+      </w:r>
+      <w:r>
+        <w:rPr>
+          <w:rFonts w:ascii="Georgia" w:hAnsi="Georgia" w:hint="eastAsia"/>
+          <w:sz w:val="24"/>
+          <w:szCs w:val="24"/>
+        </w:rPr>
+        <w:t xml:space="preserve"> conforme abaixo.</w:t>
       </w:r>
     </w:p>
     <w:p>
@@ -4014,7 +4356,7 @@
           <w:bdr w:val="none" w:sz="0" w:space="0" w:color="auto" w:frame="1"/>
           <w:lang w:val="en-US"/>
         </w:rPr>
-        <w:t>% </w:t>
+        <w:t xml:space="preserve">% </w:t>
       </w:r>
       <w:proofErr w:type="gramStart"/>
       <w:r>
@@ -4609,45 +4951,55 @@
           <w:sz w:val="24"/>
           <w:szCs w:val="24"/>
         </w:rPr>
-        <w:t xml:space="preserve"> </w:t>
-      </w:r>
-      <w:r>
-        <w:rPr>
-          <w:rFonts w:ascii="Georgia" w:hAnsi="Georgia"/>
-          <w:sz w:val="24"/>
-          <w:szCs w:val="24"/>
-        </w:rPr>
-        <w:t>Com as melhorias implementadas, nota-se que o robô se torna capaz de manobrar em menores espaços conforme pode ser verificado na figura abaixo:</w:t>
-      </w:r>
-    </w:p>
-    <w:p>
-      <w:pPr>
-        <w:rPr>
-          <w:rFonts w:ascii="Georgia" w:hAnsi="Georgia"/>
-          <w:sz w:val="24"/>
-          <w:szCs w:val="24"/>
-        </w:rPr>
-      </w:pPr>
-      <w:r>
-        <w:rPr>
-          <w:rFonts w:ascii="Georgia" w:hAnsi="Georgia"/>
-          <w:sz w:val="24"/>
-          <w:szCs w:val="24"/>
-        </w:rPr>
+        <w:t xml:space="preserve">Com as melhorias implementadas, </w:t>
+      </w:r>
+      <w:r>
+        <w:rPr>
+          <w:rFonts w:ascii="Georgia" w:hAnsi="Georgia"/>
+          <w:sz w:val="24"/>
+          <w:szCs w:val="24"/>
+        </w:rPr>
+        <w:t>nota-se que o robô se tornou</w:t>
+      </w:r>
+      <w:r>
+        <w:rPr>
+          <w:rFonts w:ascii="Georgia" w:hAnsi="Georgia"/>
+          <w:sz w:val="24"/>
+          <w:szCs w:val="24"/>
+        </w:rPr>
+        <w:t xml:space="preserve"> capaz de manobrar em menores espaços conforme pode ser verificado na figura abaixo:</w:t>
+      </w:r>
+    </w:p>
+    <w:p>
+      <w:pPr>
+        <w:rPr>
+          <w:rFonts w:ascii="Georgia" w:hAnsi="Georgia"/>
+          <w:sz w:val="24"/>
+          <w:szCs w:val="24"/>
+        </w:rPr>
+      </w:pPr>
+      <w:r>
+        <w:rPr>
+          <w:rFonts w:ascii="Georgia" w:hAnsi="Georgia"/>
+          <w:sz w:val="24"/>
+          <w:szCs w:val="24"/>
+        </w:rPr>
+        <w:lastRenderedPageBreak/>
         <w:pict>
           <v:shape id="_x0000_i1028" type="#_x0000_t75" style="width:385.9pt;height:264.4pt">
-            <v:imagedata r:id="rId13" o:title="Constant-Speed"/>
+            <v:imagedata r:id="rId14" o:title="Constant-Speed"/>
           </v:shape>
         </w:pict>
       </w:r>
-      <w:r>
-        <w:rPr>
-          <w:rFonts w:ascii="Georgia" w:hAnsi="Georgia"/>
-          <w:sz w:val="24"/>
-          <w:szCs w:val="24"/>
-        </w:rPr>
-        <w:br w:type="page"/>
-      </w:r>
+    </w:p>
+    <w:p>
+      <w:pPr>
+        <w:rPr>
+          <w:rFonts w:ascii="Georgia" w:hAnsi="Georgia"/>
+          <w:sz w:val="24"/>
+          <w:szCs w:val="24"/>
+        </w:rPr>
+      </w:pPr>
     </w:p>
     <w:p>
       <w:pPr>
@@ -4664,7 +5016,6 @@
           <w:sz w:val="28"/>
           <w:szCs w:val="28"/>
         </w:rPr>
-        <w:lastRenderedPageBreak/>
         <w:t>Conclusão</w:t>
       </w:r>
     </w:p>
@@ -4690,7 +5041,34 @@
           <w:sz w:val="24"/>
           <w:szCs w:val="24"/>
         </w:rPr>
-        <w:t>permitiram exercitar os passos necessários para o controle de um veículo com acionamento diferencial. O ambiente de simulação V-Rep foi utilizado juntamente com o Matlab para verificar a performance do controlador de malha fechada em velocidades variável e constante.</w:t>
+        <w:t>permitiram exercitar os passos necessários para o controle de um veícu</w:t>
+      </w:r>
+      <w:r>
+        <w:rPr>
+          <w:rFonts w:ascii="Georgia" w:hAnsi="Georgia"/>
+          <w:sz w:val="24"/>
+          <w:szCs w:val="24"/>
+        </w:rPr>
+        <w:t>lo com acionamento diferencial.</w:t>
+      </w:r>
+    </w:p>
+    <w:p>
+      <w:pPr>
+        <w:rPr>
+          <w:rFonts w:ascii="Georgia" w:hAnsi="Georgia"/>
+          <w:sz w:val="24"/>
+          <w:szCs w:val="24"/>
+        </w:rPr>
+      </w:pPr>
+      <w:bookmarkStart w:id="0" w:name="_GoBack"/>
+      <w:bookmarkEnd w:id="0"/>
+      <w:r>
+        <w:rPr>
+          <w:rFonts w:ascii="Georgia" w:hAnsi="Georgia"/>
+          <w:sz w:val="24"/>
+          <w:szCs w:val="24"/>
+        </w:rPr>
+        <w:t>O ambiente de simulação V-Rep foi utilizado juntamente com o Matlab para verificar a performance do controlador de malha fechada em velocidades variável e constante.</w:t>
       </w:r>
     </w:p>
     <w:p>
@@ -4712,7 +5090,7 @@
       </w:pPr>
     </w:p>
     <w:sectPr>
-      <w:footerReference w:type="default" r:id="rId14"/>
+      <w:footerReference w:type="default" r:id="rId15"/>
       <w:pgSz w:w="11906" w:h="16838"/>
       <w:pgMar w:top="1417" w:right="1701" w:bottom="1417" w:left="1701" w:header="708" w:footer="708" w:gutter="0"/>
       <w:cols w:space="708"/>
@@ -6448,7 +6826,7 @@
 </file>
 
 <file path=customXml/itemProps1.xml><?xml version="1.0" encoding="utf-8"?>
-<ds:datastoreItem xmlns:ds="http://schemas.openxmlformats.org/officeDocument/2006/customXml" ds:itemID="{BEA760EA-612C-4CAC-868E-8DA2D3556856}">
+<ds:datastoreItem xmlns:ds="http://schemas.openxmlformats.org/officeDocument/2006/customXml" ds:itemID="{2625FDF9-0C91-4991-B95F-7846F05DAF3F}">
   <ds:schemaRefs>
     <ds:schemaRef ds:uri="http://schemas.openxmlformats.org/officeDocument/2006/bibliography"/>
   </ds:schemaRefs>

</xml_diff>